<commit_message>
Adição de mais 3 áreas de conhecimento do Swebok
</commit_message>
<xml_diff>
--- a/Atividades/2017.08.19 - Aula 2 - Atividade Supervisionada.docx
+++ b/Atividades/2017.08.19 - Aula 2 - Atividade Supervisionada.docx
@@ -1,10 +1,10 @@
 
 <file path=word/document.xml><?xml version="1.0" encoding="utf-8"?>
-<w:document xmlns:ve="http://schemas.openxmlformats.org/markup-compatibility/2006" xmlns:o="urn:schemas-microsoft-com:office:office" xmlns:r="http://schemas.openxmlformats.org/officeDocument/2006/relationships" xmlns:m="http://schemas.openxmlformats.org/officeDocument/2006/math" xmlns:v="urn:schemas-microsoft-com:vml" xmlns:wp="http://schemas.openxmlformats.org/drawingml/2006/wordprocessingDrawing" xmlns:w10="urn:schemas-microsoft-com:office:word" xmlns:w="http://schemas.openxmlformats.org/wordprocessingml/2006/main" xmlns:wne="http://schemas.microsoft.com/office/word/2006/wordml">
+<w:document xmlns:wpc="http://schemas.microsoft.com/office/word/2010/wordprocessingCanvas" xmlns:mc="http://schemas.openxmlformats.org/markup-compatibility/2006" xmlns:o="urn:schemas-microsoft-com:office:office" xmlns:r="http://schemas.openxmlformats.org/officeDocument/2006/relationships" xmlns:m="http://schemas.openxmlformats.org/officeDocument/2006/math" xmlns:v="urn:schemas-microsoft-com:vml" xmlns:wp14="http://schemas.microsoft.com/office/word/2010/wordprocessingDrawing" xmlns:wp="http://schemas.openxmlformats.org/drawingml/2006/wordprocessingDrawing" xmlns:w10="urn:schemas-microsoft-com:office:word" xmlns:w="http://schemas.openxmlformats.org/wordprocessingml/2006/main" xmlns:w14="http://schemas.microsoft.com/office/word/2010/wordml" xmlns:wpg="http://schemas.microsoft.com/office/word/2010/wordprocessingGroup" xmlns:wpi="http://schemas.microsoft.com/office/word/2010/wordprocessingInk" xmlns:wne="http://schemas.microsoft.com/office/word/2006/wordml" xmlns:wps="http://schemas.microsoft.com/office/word/2010/wordprocessingShape" mc:Ignorable="w14 wp14">
   <w:body>
     <w:p>
       <w:pPr>
-        <w:pStyle w:val="normal0"/>
+        <w:pStyle w:val="Normal1"/>
         <w:spacing w:line="360" w:lineRule="auto"/>
         <w:jc w:val="both"/>
         <w:rPr>
@@ -20,7 +20,7 @@
         <w:tblW w:w="9120" w:type="dxa"/>
         <w:tblInd w:w="0" w:type="dxa"/>
         <w:tblLayout w:type="fixed"/>
-        <w:tblLook w:val="0600"/>
+        <w:tblLook w:val="0600" w:firstRow="0" w:lastRow="0" w:firstColumn="0" w:lastColumn="0" w:noHBand="1" w:noVBand="1"/>
       </w:tblPr>
       <w:tblGrid>
         <w:gridCol w:w="7260"/>
@@ -39,7 +39,7 @@
           </w:tcPr>
           <w:p>
             <w:pPr>
-              <w:pStyle w:val="normal0"/>
+              <w:pStyle w:val="Normal1"/>
               <w:spacing w:line="360" w:lineRule="auto"/>
               <w:jc w:val="both"/>
               <w:rPr>
@@ -59,7 +59,7 @@
           </w:p>
           <w:p>
             <w:pPr>
-              <w:pStyle w:val="normal0"/>
+              <w:pStyle w:val="Normal1"/>
               <w:spacing w:line="360" w:lineRule="auto"/>
               <w:jc w:val="both"/>
               <w:rPr>
@@ -88,7 +88,7 @@
           </w:p>
           <w:p>
             <w:pPr>
-              <w:pStyle w:val="normal0"/>
+              <w:pStyle w:val="Normal1"/>
               <w:spacing w:line="360" w:lineRule="auto"/>
               <w:jc w:val="both"/>
               <w:rPr>
@@ -108,7 +108,7 @@
           </w:p>
           <w:p>
             <w:pPr>
-              <w:pStyle w:val="normal0"/>
+              <w:pStyle w:val="Normal1"/>
               <w:numPr>
                 <w:ilvl w:val="0"/>
                 <w:numId w:val="1"/>
@@ -133,7 +133,7 @@
           </w:p>
           <w:p>
             <w:pPr>
-              <w:pStyle w:val="normal0"/>
+              <w:pStyle w:val="Normal1"/>
               <w:numPr>
                 <w:ilvl w:val="0"/>
                 <w:numId w:val="1"/>
@@ -158,7 +158,7 @@
           </w:p>
           <w:p>
             <w:pPr>
-              <w:pStyle w:val="normal0"/>
+              <w:pStyle w:val="Normal1"/>
               <w:numPr>
                 <w:ilvl w:val="0"/>
                 <w:numId w:val="1"/>
@@ -181,6 +181,31 @@
               <w:t>Christiano Teixeira de Matos [201108175]</w:t>
             </w:r>
           </w:p>
+          <w:p>
+            <w:pPr>
+              <w:pStyle w:val="Normal1"/>
+              <w:numPr>
+                <w:ilvl w:val="0"/>
+                <w:numId w:val="1"/>
+              </w:numPr>
+              <w:spacing w:line="360" w:lineRule="auto"/>
+              <w:contextualSpacing/>
+              <w:jc w:val="both"/>
+              <w:rPr>
+                <w:b/>
+                <w:sz w:val="24"/>
+                <w:szCs w:val="24"/>
+              </w:rPr>
+            </w:pPr>
+            <w:r>
+              <w:rPr>
+                <w:b/>
+                <w:sz w:val="24"/>
+                <w:szCs w:val="24"/>
+              </w:rPr>
+              <w:t>Everton José dos Santos [201301550]</w:t>
+            </w:r>
+          </w:p>
         </w:tc>
         <w:tc>
           <w:tcPr>
@@ -194,7 +219,7 @@
           </w:tcPr>
           <w:p>
             <w:pPr>
-              <w:pStyle w:val="normal0"/>
+              <w:pStyle w:val="Normal1"/>
               <w:spacing w:line="360" w:lineRule="auto"/>
               <w:jc w:val="both"/>
               <w:rPr>
@@ -224,7 +249,7 @@
                           <pic:cNvPicPr preferRelativeResize="0"/>
                         </pic:nvPicPr>
                         <pic:blipFill>
-                          <a:blip r:embed="rId5" cstate="print"/>
+                          <a:blip r:embed="rId6" cstate="print"/>
                           <a:srcRect/>
                           <a:stretch>
                             <a:fillRect/>
@@ -252,7 +277,7 @@
     </w:tbl>
     <w:p>
       <w:pPr>
-        <w:pStyle w:val="normal0"/>
+        <w:pStyle w:val="Normal1"/>
         <w:spacing w:line="480" w:lineRule="auto"/>
         <w:jc w:val="both"/>
         <w:rPr>
@@ -264,7 +289,7 @@
     </w:p>
     <w:p>
       <w:pPr>
-        <w:pStyle w:val="normal0"/>
+        <w:pStyle w:val="Normal1"/>
         <w:spacing w:line="480" w:lineRule="auto"/>
         <w:jc w:val="center"/>
         <w:rPr>
@@ -284,7 +309,7 @@
     </w:p>
     <w:p>
       <w:pPr>
-        <w:pStyle w:val="normal0"/>
+        <w:pStyle w:val="Normal1"/>
         <w:spacing w:line="360" w:lineRule="auto"/>
         <w:ind w:firstLine="720"/>
         <w:jc w:val="both"/>
@@ -305,7 +330,7 @@
     </w:p>
     <w:p>
       <w:pPr>
-        <w:pStyle w:val="normal0"/>
+        <w:pStyle w:val="Normal1"/>
         <w:spacing w:line="360" w:lineRule="auto"/>
         <w:ind w:firstLine="720"/>
         <w:jc w:val="both"/>
@@ -340,7 +365,19 @@
     </w:p>
     <w:p>
       <w:pPr>
-        <w:pStyle w:val="normal0"/>
+        <w:pStyle w:val="Normal1"/>
+        <w:spacing w:line="360" w:lineRule="auto"/>
+        <w:ind w:firstLine="720"/>
+        <w:jc w:val="both"/>
+        <w:rPr>
+          <w:sz w:val="24"/>
+          <w:szCs w:val="24"/>
+        </w:rPr>
+      </w:pPr>
+    </w:p>
+    <w:p>
+      <w:pPr>
+        <w:pStyle w:val="Normal1"/>
         <w:spacing w:line="360" w:lineRule="auto"/>
         <w:ind w:left="720"/>
         <w:jc w:val="both"/>
@@ -361,7 +398,7 @@
     </w:p>
     <w:p>
       <w:pPr>
-        <w:pStyle w:val="normal0"/>
+        <w:pStyle w:val="Normal1"/>
         <w:spacing w:line="360" w:lineRule="auto"/>
         <w:ind w:firstLine="720"/>
         <w:jc w:val="both"/>
@@ -380,7 +417,19 @@
     </w:p>
     <w:p>
       <w:pPr>
-        <w:pStyle w:val="normal0"/>
+        <w:pStyle w:val="Normal1"/>
+        <w:spacing w:line="360" w:lineRule="auto"/>
+        <w:ind w:firstLine="720"/>
+        <w:jc w:val="both"/>
+        <w:rPr>
+          <w:sz w:val="24"/>
+          <w:szCs w:val="24"/>
+        </w:rPr>
+      </w:pPr>
+    </w:p>
+    <w:p>
+      <w:pPr>
+        <w:pStyle w:val="Normal1"/>
         <w:spacing w:line="360" w:lineRule="auto"/>
         <w:ind w:left="720"/>
         <w:jc w:val="both"/>
@@ -401,7 +450,7 @@
     </w:p>
     <w:p>
       <w:pPr>
-        <w:pStyle w:val="normal0"/>
+        <w:pStyle w:val="Normal1"/>
         <w:spacing w:line="360" w:lineRule="auto"/>
         <w:ind w:firstLine="720"/>
         <w:jc w:val="both"/>
@@ -417,6 +466,18 @@
         </w:rPr>
         <w:t>A área de conhecimento de Construção de Software é a criação detalhada do software através de uma combinação de codificação, verificação e testes. A Construção de Software está vinculada a todos as áreas de conhecimentos que integram a Engenharia de Software, mas está fortemente vinculada ao Projeto de Software e Teste de Software, pois o processo de construção de Software envolve um projeto e teste de software significativo.</w:t>
       </w:r>
+    </w:p>
+    <w:p>
+      <w:pPr>
+        <w:pStyle w:val="Normal1"/>
+        <w:spacing w:line="360" w:lineRule="auto"/>
+        <w:ind w:firstLine="720"/>
+        <w:jc w:val="both"/>
+        <w:rPr>
+          <w:sz w:val="24"/>
+          <w:szCs w:val="24"/>
+        </w:rPr>
+      </w:pPr>
     </w:p>
     <w:p>
       <w:pPr>
@@ -437,6 +498,7 @@
           <w:bCs/>
           <w:color w:val="000000"/>
         </w:rPr>
+        <w:lastRenderedPageBreak/>
         <w:t>4. Teste de Software</w:t>
       </w:r>
     </w:p>
@@ -456,16 +518,20 @@
           <w:rFonts w:ascii="Arial" w:hAnsi="Arial" w:cs="Arial"/>
           <w:color w:val="000000"/>
         </w:rPr>
-        <w:t xml:space="preserve">Área de conhecimento que consiste na verificação dinâmica de que um programa fornece comportamentos esperados em um conjunto finito de casos de teste, adequadamente, selecionados a partir  do domínio de execução  geralmente infinito. As </w:t>
-      </w:r>
-      <w:r>
+        <w:t>Área de conhecimento que consiste na verificação dinâmica de que um programa fornece comportamentos esperados em um conjunto finito de casos de teste, adequadamente, selecionados a partir  do domínio de execução  geralmente infinito. As palavras dinâmica, esperado, finito e selecionado fazem parte das questões chaves da área de conhecimento de Teste de Software.</w:t>
+      </w:r>
+    </w:p>
+    <w:p>
+      <w:pPr>
+        <w:pStyle w:val="NormalWeb"/>
+        <w:spacing w:before="0" w:beforeAutospacing="0" w:after="0" w:afterAutospacing="0" w:line="360" w:lineRule="auto"/>
+        <w:ind w:firstLine="720"/>
+        <w:jc w:val="both"/>
         <w:rPr>
           <w:rFonts w:ascii="Arial" w:hAnsi="Arial" w:cs="Arial"/>
           <w:color w:val="000000"/>
         </w:rPr>
-        <w:lastRenderedPageBreak/>
-        <w:t>palavras dinâmica, esperado, finito e selecionado fazem parte das questões chaves da área de conhecimento de Teste de Software.</w:t>
-      </w:r>
+      </w:pPr>
     </w:p>
     <w:p>
       <w:pPr>
@@ -497,13 +563,17 @@
         <w:pStyle w:val="NormalWeb"/>
         <w:spacing w:before="0" w:beforeAutospacing="0" w:after="0" w:afterAutospacing="0" w:line="360" w:lineRule="auto"/>
         <w:jc w:val="both"/>
-      </w:pPr>
-      <w:r>
         <w:rPr>
           <w:rFonts w:ascii="Arial" w:hAnsi="Arial" w:cs="Arial"/>
           <w:color w:val="000000"/>
         </w:rPr>
-        <w:t>A área de Manutenção de Software tem como finalidade manter o produto de software. Essa fase de manter o software geralmente ocorre no período de  garantia do ou no suporte pós-</w:t>
+      </w:pPr>
+      <w:r>
+        <w:rPr>
+          <w:rFonts w:ascii="Arial" w:hAnsi="Arial" w:cs="Arial"/>
+          <w:color w:val="000000"/>
+        </w:rPr>
+        <w:t>A área de Manutenção de Software tem como finalidade manter o produto de software. Essa fase de manter o software geralmente ocorre no período de garantia do ou no suporte pós-</w:t>
       </w:r>
       <w:proofErr w:type="gramStart"/>
       <w:r>
@@ -521,6 +591,13 @@
         </w:rPr>
         <w:t xml:space="preserve">, mas as atividades de manutenção ocorrem mais cedo. O produto de software é resultado de grandes esforços para que satisfaça os requisitos dos usuários. Em virtude disso o software deve mudar ou evoluir, pois os usuários podem sempre querer algo novo, ou até mesmo apresentar algum defeito apresentado após a execução do software. </w:t>
       </w:r>
+    </w:p>
+    <w:p>
+      <w:pPr>
+        <w:pStyle w:val="NormalWeb"/>
+        <w:spacing w:before="0" w:beforeAutospacing="0" w:after="0" w:afterAutospacing="0" w:line="360" w:lineRule="auto"/>
+        <w:jc w:val="both"/>
+      </w:pPr>
     </w:p>
     <w:p>
       <w:pPr>
@@ -571,40 +648,19 @@
           <w:rFonts w:ascii="Arial" w:hAnsi="Arial" w:cs="Arial"/>
           <w:color w:val="000000"/>
         </w:rPr>
-        <w:t xml:space="preserve">A gerência de </w:t>
-      </w:r>
-      <w:proofErr w:type="gramStart"/>
-      <w:r>
+        <w:t>A gerência de configuração de software é a área de conhecimento que identifica a configuração de um sistema em momentos distintos, com o objetivo de controlar sistematicamente as mudanças na configuração e manter a integridade e rastreabilidade da configuração ao longo do ciclo de vida do sistema.</w:t>
+      </w:r>
+    </w:p>
+    <w:p>
+      <w:pPr>
+        <w:pStyle w:val="NormalWeb"/>
+        <w:spacing w:before="0" w:beforeAutospacing="0" w:after="0" w:afterAutospacing="0" w:line="360" w:lineRule="auto"/>
+        <w:jc w:val="both"/>
         <w:rPr>
           <w:rFonts w:ascii="Arial" w:hAnsi="Arial" w:cs="Arial"/>
           <w:color w:val="000000"/>
         </w:rPr>
-        <w:t xml:space="preserve">configuração de software é a área de conhecimento que identifica a configuração de um sistema em momentos distintos, com o objetivo de controlar sistematicamente as mudanças na configuração e manter a integridade e </w:t>
-      </w:r>
-      <w:proofErr w:type="spellStart"/>
-      <w:r>
-        <w:rPr>
-          <w:rFonts w:ascii="Arial" w:hAnsi="Arial" w:cs="Arial"/>
-          <w:color w:val="000000"/>
-        </w:rPr>
-        <w:t>rastreabilidade</w:t>
-      </w:r>
-      <w:proofErr w:type="spellEnd"/>
-      <w:r>
-        <w:rPr>
-          <w:rFonts w:ascii="Arial" w:hAnsi="Arial" w:cs="Arial"/>
-          <w:color w:val="000000"/>
-        </w:rPr>
-        <w:t xml:space="preserve"> da configuração</w:t>
-      </w:r>
-      <w:proofErr w:type="gramEnd"/>
-      <w:r>
-        <w:rPr>
-          <w:rFonts w:ascii="Arial" w:hAnsi="Arial" w:cs="Arial"/>
-          <w:color w:val="000000"/>
-        </w:rPr>
-        <w:t xml:space="preserve"> ao longo do ciclo de vida do sistema.</w:t>
-      </w:r>
+      </w:pPr>
     </w:p>
     <w:p>
       <w:pPr>
@@ -613,6 +669,7 @@
           <w:ilvl w:val="0"/>
           <w:numId w:val="6"/>
         </w:numPr>
+        <w:spacing w:line="360" w:lineRule="auto"/>
         <w:jc w:val="both"/>
         <w:rPr>
           <w:rFonts w:ascii="Arial" w:hAnsi="Arial" w:cs="Arial"/>
@@ -633,6 +690,7 @@
     </w:p>
     <w:p>
       <w:pPr>
+        <w:spacing w:line="360" w:lineRule="auto"/>
         <w:ind w:firstLine="720"/>
         <w:jc w:val="both"/>
         <w:rPr>
@@ -640,7 +698,6 @@
           <w:szCs w:val="24"/>
         </w:rPr>
       </w:pPr>
-      <w:proofErr w:type="gramStart"/>
       <w:r>
         <w:rPr>
           <w:sz w:val="24"/>
@@ -648,30 +705,53 @@
         </w:rPr>
         <w:t xml:space="preserve">Engenharia de Software segundo o </w:t>
       </w:r>
-      <w:proofErr w:type="spellStart"/>
-      <w:r>
-        <w:rPr>
-          <w:sz w:val="24"/>
-          <w:szCs w:val="24"/>
-        </w:rPr>
-        <w:t>swebok</w:t>
-      </w:r>
-      <w:proofErr w:type="spellEnd"/>
-      <w:r>
-        <w:rPr>
-          <w:sz w:val="24"/>
-          <w:szCs w:val="24"/>
-        </w:rPr>
-        <w:t xml:space="preserve"> pode ser definido como a disciplina que gerencia as atividades, como planejamento, coordenação, medição, monitoramento, controle e relatórios que bem gerenciadas garanti que os produtos de software e os serviços de engenharia de software sejam entregues de forma eficiente e efetiva, atingindo a satisfação das partes interessadas.</w:t>
-      </w:r>
-      <w:proofErr w:type="gramEnd"/>
-      <w:r>
-        <w:rPr>
-          <w:sz w:val="24"/>
-          <w:szCs w:val="24"/>
-        </w:rPr>
-        <w:t xml:space="preserve"> </w:t>
-      </w:r>
+      <w:r>
+        <w:rPr>
+          <w:sz w:val="24"/>
+          <w:szCs w:val="24"/>
+        </w:rPr>
+        <w:t>SWEBOK</w:t>
+      </w:r>
+      <w:r>
+        <w:rPr>
+          <w:sz w:val="24"/>
+          <w:szCs w:val="24"/>
+        </w:rPr>
+        <w:t xml:space="preserve"> pode ser definido como a disciplina que gerencia as atividades, como planejamento, coordenação, medição, monitoramento, controle e relatórios que bem gerenciadas garanti que os produtos de software e os serviços de engenharia de software sejam entregues de forma eficiente e efetiva, atingindo a satisfação das partes interessadas. </w:t>
+      </w:r>
+    </w:p>
+    <w:p>
+      <w:pPr>
+        <w:spacing w:line="360" w:lineRule="auto"/>
+        <w:ind w:firstLine="720"/>
+        <w:jc w:val="both"/>
+        <w:rPr>
+          <w:sz w:val="24"/>
+          <w:szCs w:val="24"/>
+        </w:rPr>
+      </w:pPr>
+    </w:p>
+    <w:p>
+      <w:pPr>
+        <w:spacing w:line="360" w:lineRule="auto"/>
+        <w:ind w:firstLine="720"/>
+        <w:jc w:val="both"/>
+        <w:rPr>
+          <w:sz w:val="24"/>
+          <w:szCs w:val="24"/>
+        </w:rPr>
+      </w:pPr>
+    </w:p>
+    <w:p>
+      <w:pPr>
+        <w:spacing w:line="360" w:lineRule="auto"/>
+        <w:ind w:firstLine="720"/>
+        <w:jc w:val="both"/>
+        <w:rPr>
+          <w:sz w:val="24"/>
+          <w:szCs w:val="24"/>
+        </w:rPr>
+      </w:pPr>
     </w:p>
     <w:p>
       <w:pPr>
@@ -680,6 +760,7 @@
           <w:ilvl w:val="0"/>
           <w:numId w:val="6"/>
         </w:numPr>
+        <w:spacing w:line="360" w:lineRule="auto"/>
         <w:jc w:val="both"/>
         <w:rPr>
           <w:rFonts w:ascii="Arial" w:hAnsi="Arial" w:cs="Arial"/>
@@ -694,6 +775,7 @@
           <w:sz w:val="24"/>
           <w:szCs w:val="24"/>
         </w:rPr>
+        <w:lastRenderedPageBreak/>
         <w:t xml:space="preserve"> </w:t>
       </w:r>
       <w:r>
@@ -708,6 +790,7 @@
     </w:p>
     <w:p>
       <w:pPr>
+        <w:spacing w:line="360" w:lineRule="auto"/>
         <w:ind w:firstLine="720"/>
         <w:jc w:val="both"/>
         <w:rPr>
@@ -720,40 +803,19 @@
           <w:sz w:val="24"/>
           <w:szCs w:val="24"/>
         </w:rPr>
-        <w:t xml:space="preserve">Consiste em um conjunto de atividades inter-relacionadas que transformam um ou mais insumos em resultados ao mesmo tempo em que consomem recursos para </w:t>
-      </w:r>
-      <w:proofErr w:type="gramStart"/>
-      <w:r>
-        <w:rPr>
-          <w:sz w:val="24"/>
-          <w:szCs w:val="24"/>
-        </w:rPr>
-        <w:t>realizar</w:t>
-      </w:r>
-      <w:proofErr w:type="gramEnd"/>
-      <w:r>
-        <w:rPr>
-          <w:sz w:val="24"/>
-          <w:szCs w:val="24"/>
-        </w:rPr>
-        <w:t xml:space="preserve"> a transformação. Nesta área de conhecimento (KA), os processos de engenharia de </w:t>
-      </w:r>
-      <w:proofErr w:type="gramStart"/>
-      <w:r>
-        <w:rPr>
-          <w:sz w:val="24"/>
-          <w:szCs w:val="24"/>
-        </w:rPr>
-        <w:t>software estão preocupados com as atividades de trabalho realizadas por engenheiros de software para desenvolver, manter e operar software, como requisitos, projeto, construção, teste, gerenciamento de configuração e outros processos de engenharia de software</w:t>
-      </w:r>
-      <w:proofErr w:type="gramEnd"/>
-      <w:r>
-        <w:rPr>
-          <w:sz w:val="24"/>
-          <w:szCs w:val="24"/>
-        </w:rPr>
-        <w:t>.</w:t>
-      </w:r>
+        <w:t>Consiste em um conjunto de atividades inter-relacionadas que transformam um ou mais insumos em resultados ao mesmo tempo em que consomem recursos para realizar a transformação. Nesta área de conhecimento (KA), os processos de engenharia de software estão preocupados com as atividades de trabalho realizadas por engenheiros de software para desenvolver, manter e operar software, como requisitos, projeto, construção, teste, gerenciamento de configuração e outros processos de engenharia de software.</w:t>
+      </w:r>
+    </w:p>
+    <w:p>
+      <w:pPr>
+        <w:spacing w:line="360" w:lineRule="auto"/>
+        <w:ind w:firstLine="720"/>
+        <w:jc w:val="both"/>
+        <w:rPr>
+          <w:sz w:val="24"/>
+          <w:szCs w:val="24"/>
+        </w:rPr>
+      </w:pPr>
     </w:p>
     <w:p>
       <w:pPr>
@@ -762,6 +824,7 @@
           <w:ilvl w:val="0"/>
           <w:numId w:val="6"/>
         </w:numPr>
+        <w:spacing w:line="360" w:lineRule="auto"/>
         <w:jc w:val="both"/>
         <w:rPr>
           <w:rFonts w:ascii="Arial" w:hAnsi="Arial" w:cs="Arial"/>
@@ -777,11 +840,12 @@
           <w:sz w:val="24"/>
           <w:szCs w:val="24"/>
         </w:rPr>
-        <w:t>Métodos e Modelos  de Engenharia de Software</w:t>
-      </w:r>
-    </w:p>
-    <w:p>
-      <w:pPr>
+        <w:t>Métodos e Modelos de Engenharia de Software</w:t>
+      </w:r>
+    </w:p>
+    <w:p>
+      <w:pPr>
+        <w:spacing w:line="360" w:lineRule="auto"/>
         <w:ind w:firstLine="720"/>
         <w:jc w:val="both"/>
         <w:rPr>
@@ -794,7 +858,285 @@
           <w:sz w:val="24"/>
           <w:szCs w:val="24"/>
         </w:rPr>
-        <w:t xml:space="preserve">Com o intuito de sistematizar a engenharia de software essa área de conhecimento impõem estruturas com o objetivo de tornar atividades da engenharia de software mais bem sucedidas. Os métodos usa uma abordagem à especificação </w:t>
+        <w:t xml:space="preserve">Com o intuito </w:t>
+      </w:r>
+      <w:bookmarkStart w:id="0" w:name="_GoBack"/>
+      <w:bookmarkEnd w:id="0"/>
+      <w:r>
+        <w:rPr>
+          <w:sz w:val="24"/>
+          <w:szCs w:val="24"/>
+        </w:rPr>
+        <w:t xml:space="preserve">de sistematizar a engenharia de software essa área de conhecimento impõem estruturas com o objetivo de tornar atividades da engenharia de software mais bem sucedidas. Os métodos usa uma abordagem à especificação sistemática, projeto, construção, teste e verificação de software, em quanto os modelos fornece uma abordagem para resolução de problemas. </w:t>
+      </w:r>
+    </w:p>
+    <w:p>
+      <w:pPr>
+        <w:pStyle w:val="PargrafodaLista"/>
+        <w:spacing w:line="360" w:lineRule="auto"/>
+        <w:ind w:left="1080"/>
+        <w:jc w:val="both"/>
+        <w:rPr>
+          <w:rFonts w:ascii="Arial" w:hAnsi="Arial" w:cs="Arial"/>
+          <w:b/>
+          <w:sz w:val="24"/>
+          <w:szCs w:val="24"/>
+        </w:rPr>
+      </w:pPr>
+    </w:p>
+    <w:p>
+      <w:pPr>
+        <w:pStyle w:val="PargrafodaLista"/>
+        <w:numPr>
+          <w:ilvl w:val="0"/>
+          <w:numId w:val="6"/>
+        </w:numPr>
+        <w:spacing w:line="360" w:lineRule="auto"/>
+        <w:jc w:val="both"/>
+        <w:rPr>
+          <w:rFonts w:ascii="Arial" w:hAnsi="Arial" w:cs="Arial"/>
+          <w:b/>
+          <w:sz w:val="24"/>
+          <w:szCs w:val="24"/>
+        </w:rPr>
+      </w:pPr>
+      <w:r>
+        <w:rPr>
+          <w:rFonts w:ascii="Arial" w:hAnsi="Arial" w:cs="Arial"/>
+          <w:b/>
+          <w:sz w:val="24"/>
+          <w:szCs w:val="24"/>
+        </w:rPr>
+        <w:t xml:space="preserve"> </w:t>
+      </w:r>
+      <w:r>
+        <w:rPr>
+          <w:rFonts w:ascii="Arial" w:hAnsi="Arial" w:cs="Arial"/>
+          <w:b/>
+          <w:sz w:val="24"/>
+          <w:szCs w:val="24"/>
+        </w:rPr>
+        <w:t>Qualidade de Software</w:t>
+      </w:r>
+    </w:p>
+    <w:p>
+      <w:pPr>
+        <w:pStyle w:val="Normal1"/>
+        <w:spacing w:line="360" w:lineRule="auto"/>
+        <w:jc w:val="both"/>
+        <w:rPr>
+          <w:sz w:val="24"/>
+          <w:szCs w:val="24"/>
+        </w:rPr>
+      </w:pPr>
+      <w:r>
+        <w:rPr>
+          <w:sz w:val="24"/>
+          <w:szCs w:val="24"/>
+        </w:rPr>
+        <w:t>Qualidade do software é definida como a capacidade do produto de</w:t>
+      </w:r>
+      <w:r>
+        <w:rPr>
+          <w:sz w:val="24"/>
+          <w:szCs w:val="24"/>
+        </w:rPr>
+        <w:t xml:space="preserve"> </w:t>
+      </w:r>
+      <w:r>
+        <w:rPr>
+          <w:sz w:val="24"/>
+          <w:szCs w:val="24"/>
+        </w:rPr>
+        <w:t>software para satisfazer as necessidades declaradas e implícitas em</w:t>
+      </w:r>
+      <w:r>
+        <w:rPr>
+          <w:sz w:val="24"/>
+          <w:szCs w:val="24"/>
+        </w:rPr>
+        <w:t xml:space="preserve"> </w:t>
+      </w:r>
+      <w:r>
+        <w:rPr>
+          <w:sz w:val="24"/>
+          <w:szCs w:val="24"/>
+        </w:rPr>
+        <w:t>condições especificadas e como o grau em que um produto de software</w:t>
+      </w:r>
+      <w:r>
+        <w:rPr>
+          <w:sz w:val="24"/>
+          <w:szCs w:val="24"/>
+        </w:rPr>
+        <w:t xml:space="preserve"> </w:t>
+      </w:r>
+      <w:r>
+        <w:rPr>
+          <w:sz w:val="24"/>
+          <w:szCs w:val="24"/>
+        </w:rPr>
+        <w:t>atende aos requisitos estabelecidos; No entanto, a qualidade depende</w:t>
+      </w:r>
+      <w:r>
+        <w:rPr>
+          <w:sz w:val="24"/>
+          <w:szCs w:val="24"/>
+        </w:rPr>
+        <w:t xml:space="preserve"> </w:t>
+      </w:r>
+      <w:r>
+        <w:rPr>
+          <w:sz w:val="24"/>
+          <w:szCs w:val="24"/>
+        </w:rPr>
+        <w:t>do grau em que esses requisitos estabelecidos representam com</w:t>
+      </w:r>
+      <w:r>
+        <w:rPr>
+          <w:sz w:val="24"/>
+          <w:szCs w:val="24"/>
+        </w:rPr>
+        <w:t xml:space="preserve"> </w:t>
+      </w:r>
+      <w:r>
+        <w:rPr>
+          <w:sz w:val="24"/>
+          <w:szCs w:val="24"/>
+        </w:rPr>
+        <w:t>precisão as necessidades, desejos e expectativas das partes</w:t>
+      </w:r>
+      <w:r>
+        <w:rPr>
+          <w:sz w:val="24"/>
+          <w:szCs w:val="24"/>
+        </w:rPr>
+        <w:t xml:space="preserve"> </w:t>
+      </w:r>
+      <w:r>
+        <w:rPr>
+          <w:sz w:val="24"/>
+          <w:szCs w:val="24"/>
+        </w:rPr>
+        <w:t>interessadas.</w:t>
+      </w:r>
+    </w:p>
+    <w:p>
+      <w:pPr>
+        <w:pStyle w:val="Normal1"/>
+        <w:spacing w:line="360" w:lineRule="auto"/>
+        <w:jc w:val="both"/>
+        <w:rPr>
+          <w:sz w:val="24"/>
+          <w:szCs w:val="24"/>
+        </w:rPr>
+      </w:pPr>
+    </w:p>
+    <w:p>
+      <w:pPr>
+        <w:pStyle w:val="PargrafodaLista"/>
+        <w:numPr>
+          <w:ilvl w:val="0"/>
+          <w:numId w:val="6"/>
+        </w:numPr>
+        <w:spacing w:line="360" w:lineRule="auto"/>
+        <w:jc w:val="both"/>
+        <w:rPr>
+          <w:rFonts w:ascii="Arial" w:hAnsi="Arial" w:cs="Arial"/>
+          <w:b/>
+          <w:sz w:val="24"/>
+          <w:szCs w:val="24"/>
+        </w:rPr>
+      </w:pPr>
+      <w:r>
+        <w:rPr>
+          <w:rFonts w:ascii="Arial" w:hAnsi="Arial" w:cs="Arial"/>
+          <w:b/>
+          <w:sz w:val="24"/>
+          <w:szCs w:val="24"/>
+        </w:rPr>
+        <w:t>Prática Profissional de Engenharia de Software</w:t>
+      </w:r>
+    </w:p>
+    <w:p>
+      <w:pPr>
+        <w:pStyle w:val="Normal1"/>
+        <w:spacing w:line="360" w:lineRule="auto"/>
+        <w:jc w:val="both"/>
+        <w:rPr>
+          <w:sz w:val="24"/>
+          <w:szCs w:val="24"/>
+        </w:rPr>
+      </w:pPr>
+      <w:r>
+        <w:rPr>
+          <w:sz w:val="24"/>
+          <w:szCs w:val="24"/>
+        </w:rPr>
+        <w:t>A área de conhecimento da Prática Profissional de Engenharia de</w:t>
+      </w:r>
+      <w:r>
+        <w:rPr>
+          <w:sz w:val="24"/>
+          <w:szCs w:val="24"/>
+        </w:rPr>
+        <w:t xml:space="preserve"> </w:t>
+      </w:r>
+      <w:r>
+        <w:rPr>
+          <w:sz w:val="24"/>
+          <w:szCs w:val="24"/>
+        </w:rPr>
+        <w:t>Software está preocupada com os conhecimentos, habilidades e</w:t>
+      </w:r>
+      <w:r>
+        <w:rPr>
+          <w:sz w:val="24"/>
+          <w:szCs w:val="24"/>
+        </w:rPr>
+        <w:t xml:space="preserve"> </w:t>
+      </w:r>
+      <w:r>
+        <w:rPr>
+          <w:sz w:val="24"/>
+          <w:szCs w:val="24"/>
+        </w:rPr>
+        <w:t>atitudes que os engenheiros de software devem possuir para praticar</w:t>
+      </w:r>
+      <w:r>
+        <w:rPr>
+          <w:sz w:val="24"/>
+          <w:szCs w:val="24"/>
+        </w:rPr>
+        <w:t xml:space="preserve"> </w:t>
+      </w:r>
+      <w:r>
+        <w:rPr>
+          <w:sz w:val="24"/>
+          <w:szCs w:val="24"/>
+        </w:rPr>
+        <w:t>engenharia de software de forma profissional, responsável e ética.</w:t>
+      </w:r>
+      <w:r>
+        <w:rPr>
+          <w:sz w:val="24"/>
+          <w:szCs w:val="24"/>
+        </w:rPr>
+        <w:t xml:space="preserve"> </w:t>
+      </w:r>
+      <w:r>
+        <w:rPr>
+          <w:sz w:val="24"/>
+          <w:szCs w:val="24"/>
+        </w:rPr>
+        <w:t>Devido às aplicações generalizadas de produtos de software em</w:t>
+      </w:r>
+      <w:r>
+        <w:rPr>
+          <w:sz w:val="24"/>
+          <w:szCs w:val="24"/>
+        </w:rPr>
+        <w:t xml:space="preserve"> </w:t>
       </w:r>
       <w:r>
         <w:rPr>
@@ -802,33 +1144,133 @@
           <w:szCs w:val="24"/>
         </w:rPr>
         <w:lastRenderedPageBreak/>
-        <w:t xml:space="preserve">sistemática, projeto, construção, teste e verificação de software, em quanto os modelos fornece uma abordagem para resolução de problemas. </w:t>
-      </w:r>
-    </w:p>
-    <w:p>
-      <w:pPr>
-        <w:pStyle w:val="NormalWeb"/>
-        <w:spacing w:before="0" w:beforeAutospacing="0" w:after="0" w:afterAutospacing="0" w:line="360" w:lineRule="auto"/>
-        <w:jc w:val="both"/>
-      </w:pPr>
-    </w:p>
-    <w:p>
-      <w:pPr>
-        <w:pStyle w:val="normal0"/>
+        <w:t>questões sociais e pessoais os engenheiros de software devem possuir</w:t>
+      </w:r>
+      <w:r>
+        <w:rPr>
+          <w:sz w:val="24"/>
+          <w:szCs w:val="24"/>
+        </w:rPr>
+        <w:t xml:space="preserve"> </w:t>
+      </w:r>
+      <w:r>
+        <w:rPr>
+          <w:sz w:val="24"/>
+          <w:szCs w:val="24"/>
+        </w:rPr>
+        <w:t>um conjunto adequado de conhecimento, habilidades, treinamento e</w:t>
+      </w:r>
+      <w:r>
+        <w:rPr>
+          <w:sz w:val="24"/>
+          <w:szCs w:val="24"/>
+        </w:rPr>
+        <w:t xml:space="preserve"> </w:t>
+      </w:r>
+      <w:r>
+        <w:rPr>
+          <w:sz w:val="24"/>
+          <w:szCs w:val="24"/>
+        </w:rPr>
+        <w:t>experiência na prática profissional.</w:t>
+      </w:r>
+    </w:p>
+    <w:p>
+      <w:pPr>
+        <w:pStyle w:val="Normal1"/>
         <w:spacing w:line="360" w:lineRule="auto"/>
         <w:jc w:val="both"/>
         <w:rPr>
+          <w:sz w:val="24"/>
+          <w:szCs w:val="24"/>
+        </w:rPr>
+      </w:pPr>
+    </w:p>
+    <w:p>
+      <w:pPr>
+        <w:pStyle w:val="PargrafodaLista"/>
+        <w:numPr>
+          <w:ilvl w:val="0"/>
+          <w:numId w:val="6"/>
+        </w:numPr>
+        <w:spacing w:line="360" w:lineRule="auto"/>
+        <w:jc w:val="both"/>
+        <w:rPr>
+          <w:rFonts w:ascii="Arial" w:hAnsi="Arial" w:cs="Arial"/>
           <w:b/>
           <w:sz w:val="24"/>
           <w:szCs w:val="24"/>
         </w:rPr>
       </w:pPr>
-    </w:p>
-    <w:p>
-      <w:pPr>
-        <w:pStyle w:val="normal0"/>
-        <w:jc w:val="both"/>
-      </w:pPr>
+      <w:r>
+        <w:rPr>
+          <w:rFonts w:ascii="Arial" w:hAnsi="Arial" w:cs="Arial"/>
+          <w:b/>
+          <w:sz w:val="24"/>
+          <w:szCs w:val="24"/>
+        </w:rPr>
+        <w:t>Economia de Engenharia de Software</w:t>
+      </w:r>
+    </w:p>
+    <w:p>
+      <w:pPr>
+        <w:pStyle w:val="Normal1"/>
+        <w:spacing w:line="360" w:lineRule="auto"/>
+        <w:jc w:val="both"/>
+        <w:rPr>
+          <w:sz w:val="24"/>
+          <w:szCs w:val="24"/>
+        </w:rPr>
+      </w:pPr>
+      <w:r>
+        <w:rPr>
+          <w:sz w:val="24"/>
+          <w:szCs w:val="24"/>
+        </w:rPr>
+        <w:t>Esta área de conhecimento está diretamente relacionada à tomada de</w:t>
+      </w:r>
+      <w:r>
+        <w:rPr>
+          <w:sz w:val="24"/>
+          <w:szCs w:val="24"/>
+        </w:rPr>
+        <w:t xml:space="preserve"> </w:t>
+      </w:r>
+      <w:r>
+        <w:rPr>
+          <w:sz w:val="24"/>
+          <w:szCs w:val="24"/>
+        </w:rPr>
+        <w:t>decisões no contexto de negócios em e</w:t>
+      </w:r>
+      <w:r>
+        <w:rPr>
+          <w:sz w:val="24"/>
+          <w:szCs w:val="24"/>
+        </w:rPr>
+        <w:t xml:space="preserve">ngenharia de software, pois esta </w:t>
+      </w:r>
+      <w:r>
+        <w:rPr>
+          <w:sz w:val="24"/>
+          <w:szCs w:val="24"/>
+        </w:rPr>
+        <w:t>área fornece uma visão geral sobre a economia de engenharia de</w:t>
+      </w:r>
+      <w:r>
+        <w:rPr>
+          <w:sz w:val="24"/>
+          <w:szCs w:val="24"/>
+        </w:rPr>
+        <w:t xml:space="preserve"> </w:t>
+      </w:r>
+      <w:r>
+        <w:rPr>
+          <w:sz w:val="24"/>
+          <w:szCs w:val="24"/>
+        </w:rPr>
+        <w:t>software.</w:t>
+      </w:r>
     </w:p>
     <w:sectPr>
       <w:pgSz w:w="12240" w:h="15840"/>
@@ -841,7 +1283,7 @@
 </file>
 
 <file path=word/numbering.xml><?xml version="1.0" encoding="utf-8"?>
-<w:numbering xmlns:ve="http://schemas.openxmlformats.org/markup-compatibility/2006" xmlns:o="urn:schemas-microsoft-com:office:office" xmlns:r="http://schemas.openxmlformats.org/officeDocument/2006/relationships" xmlns:m="http://schemas.openxmlformats.org/officeDocument/2006/math" xmlns:v="urn:schemas-microsoft-com:vml" xmlns:wp="http://schemas.openxmlformats.org/drawingml/2006/wordprocessingDrawing" xmlns:w10="urn:schemas-microsoft-com:office:word" xmlns:w="http://schemas.openxmlformats.org/wordprocessingml/2006/main" xmlns:wne="http://schemas.microsoft.com/office/word/2006/wordml">
+<w:numbering xmlns:wpc="http://schemas.microsoft.com/office/word/2010/wordprocessingCanvas" xmlns:mc="http://schemas.openxmlformats.org/markup-compatibility/2006" xmlns:o="urn:schemas-microsoft-com:office:office" xmlns:r="http://schemas.openxmlformats.org/officeDocument/2006/relationships" xmlns:m="http://schemas.openxmlformats.org/officeDocument/2006/math" xmlns:v="urn:schemas-microsoft-com:vml" xmlns:wp14="http://schemas.microsoft.com/office/word/2010/wordprocessingDrawing" xmlns:wp="http://schemas.openxmlformats.org/drawingml/2006/wordprocessingDrawing" xmlns:w10="urn:schemas-microsoft-com:office:word" xmlns:w="http://schemas.openxmlformats.org/wordprocessingml/2006/main" xmlns:w14="http://schemas.microsoft.com/office/word/2010/wordml" xmlns:wpg="http://schemas.microsoft.com/office/word/2010/wordprocessingGroup" xmlns:wpi="http://schemas.microsoft.com/office/word/2010/wordprocessingInk" xmlns:wne="http://schemas.microsoft.com/office/word/2006/wordml" xmlns:wps="http://schemas.microsoft.com/office/word/2010/wordprocessingShape" mc:Ignorable="w14 wp14">
   <w:abstractNum w:abstractNumId="0">
     <w:nsid w:val="16DB02F7"/>
     <w:multiLevelType w:val="multilevel"/>
@@ -1602,7 +2044,7 @@
 </file>
 
 <file path=word/styles.xml><?xml version="1.0" encoding="utf-8"?>
-<w:styles xmlns:r="http://schemas.openxmlformats.org/officeDocument/2006/relationships" xmlns:w="http://schemas.openxmlformats.org/wordprocessingml/2006/main">
+<w:styles xmlns:mc="http://schemas.openxmlformats.org/markup-compatibility/2006" xmlns:r="http://schemas.openxmlformats.org/officeDocument/2006/relationships" xmlns:w="http://schemas.openxmlformats.org/wordprocessingml/2006/main" xmlns:w14="http://schemas.microsoft.com/office/word/2010/wordml" mc:Ignorable="w14">
   <w:docDefaults>
     <w:rPrDefault>
       <w:rPr>
@@ -1772,8 +2214,8 @@
   </w:style>
   <w:style w:type="paragraph" w:styleId="Ttulo1">
     <w:name w:val="heading 1"/>
-    <w:basedOn w:val="normal0"/>
-    <w:next w:val="normal0"/>
+    <w:basedOn w:val="Normal1"/>
+    <w:next w:val="Normal1"/>
     <w:rsid w:val="00A3254E"/>
     <w:pPr>
       <w:keepNext/>
@@ -1788,8 +2230,8 @@
   </w:style>
   <w:style w:type="paragraph" w:styleId="Ttulo2">
     <w:name w:val="heading 2"/>
-    <w:basedOn w:val="normal0"/>
-    <w:next w:val="normal0"/>
+    <w:basedOn w:val="Normal1"/>
+    <w:next w:val="Normal1"/>
     <w:rsid w:val="00A3254E"/>
     <w:pPr>
       <w:keepNext/>
@@ -1804,8 +2246,8 @@
   </w:style>
   <w:style w:type="paragraph" w:styleId="Ttulo3">
     <w:name w:val="heading 3"/>
-    <w:basedOn w:val="normal0"/>
-    <w:next w:val="normal0"/>
+    <w:basedOn w:val="Normal1"/>
+    <w:next w:val="Normal1"/>
     <w:rsid w:val="00A3254E"/>
     <w:pPr>
       <w:keepNext/>
@@ -1821,8 +2263,8 @@
   </w:style>
   <w:style w:type="paragraph" w:styleId="Ttulo4">
     <w:name w:val="heading 4"/>
-    <w:basedOn w:val="normal0"/>
-    <w:next w:val="normal0"/>
+    <w:basedOn w:val="Normal1"/>
+    <w:next w:val="Normal1"/>
     <w:rsid w:val="00A3254E"/>
     <w:pPr>
       <w:keepNext/>
@@ -1838,8 +2280,8 @@
   </w:style>
   <w:style w:type="paragraph" w:styleId="Ttulo5">
     <w:name w:val="heading 5"/>
-    <w:basedOn w:val="normal0"/>
-    <w:next w:val="normal0"/>
+    <w:basedOn w:val="Normal1"/>
+    <w:next w:val="Normal1"/>
     <w:rsid w:val="00A3254E"/>
     <w:pPr>
       <w:keepNext/>
@@ -1853,8 +2295,8 @@
   </w:style>
   <w:style w:type="paragraph" w:styleId="Ttulo6">
     <w:name w:val="heading 6"/>
-    <w:basedOn w:val="normal0"/>
-    <w:next w:val="normal0"/>
+    <w:basedOn w:val="Normal1"/>
+    <w:next w:val="Normal1"/>
     <w:rsid w:val="00A3254E"/>
     <w:pPr>
       <w:keepNext/>
@@ -1878,7 +2320,6 @@
     <w:uiPriority w:val="99"/>
     <w:semiHidden/>
     <w:unhideWhenUsed/>
-    <w:qFormat/>
     <w:tblPr>
       <w:tblInd w:w="0" w:type="dxa"/>
       <w:tblCellMar>
@@ -1895,8 +2336,8 @@
     <w:semiHidden/>
     <w:unhideWhenUsed/>
   </w:style>
-  <w:style w:type="paragraph" w:customStyle="1" w:styleId="normal0">
-    <w:name w:val="normal"/>
+  <w:style w:type="paragraph" w:customStyle="1" w:styleId="Normal1">
+    <w:name w:val="Normal1"/>
     <w:rsid w:val="00A3254E"/>
   </w:style>
   <w:style w:type="table" w:customStyle="1" w:styleId="TableNormal">
@@ -1913,8 +2354,8 @@
   </w:style>
   <w:style w:type="paragraph" w:styleId="Ttulo">
     <w:name w:val="Title"/>
-    <w:basedOn w:val="normal0"/>
-    <w:next w:val="normal0"/>
+    <w:basedOn w:val="Normal1"/>
+    <w:next w:val="Normal1"/>
     <w:rsid w:val="00A3254E"/>
     <w:pPr>
       <w:keepNext/>
@@ -1928,8 +2369,8 @@
   </w:style>
   <w:style w:type="paragraph" w:styleId="Subttulo">
     <w:name w:val="Subtitle"/>
-    <w:basedOn w:val="normal0"/>
-    <w:next w:val="normal0"/>
+    <w:basedOn w:val="Normal1"/>
+    <w:next w:val="Normal1"/>
     <w:rsid w:val="00A3254E"/>
     <w:pPr>
       <w:keepNext/>
@@ -2033,6 +2474,196 @@
       <w:color w:val="auto"/>
       <w:lang w:eastAsia="en-US"/>
     </w:rPr>
+  </w:style>
+</w:styles>
+</file>
+
+<file path=word/stylesWithEffects.xml><?xml version="1.0" encoding="utf-8"?>
+<w:styles xmlns:wpc="http://schemas.microsoft.com/office/word/2010/wordprocessingCanvas" xmlns:mc="http://schemas.openxmlformats.org/markup-compatibility/2006" xmlns:o="urn:schemas-microsoft-com:office:office" xmlns:r="http://schemas.openxmlformats.org/officeDocument/2006/relationships" xmlns:m="http://schemas.openxmlformats.org/officeDocument/2006/math" xmlns:v="urn:schemas-microsoft-com:vml" xmlns:wp14="http://schemas.microsoft.com/office/word/2010/wordprocessingDrawing" xmlns:wp="http://schemas.openxmlformats.org/drawingml/2006/wordprocessingDrawing" xmlns:w10="urn:schemas-microsoft-com:office:word" xmlns:w="http://schemas.openxmlformats.org/wordprocessingml/2006/main" xmlns:w14="http://schemas.microsoft.com/office/word/2010/wordml" xmlns:wpg="http://schemas.microsoft.com/office/word/2010/wordprocessingGroup" xmlns:wpi="http://schemas.microsoft.com/office/word/2010/wordprocessingInk" xmlns:wne="http://schemas.microsoft.com/office/word/2006/wordml" xmlns:wps="http://schemas.microsoft.com/office/word/2010/wordprocessingShape" mc:Ignorable="w14 wp14">
+  <w:docDefaults>
+    <w:rPrDefault>
+      <w:rPr>
+        <w:rFonts w:asciiTheme="minorHAnsi" w:eastAsiaTheme="minorEastAsia" w:hAnsiTheme="minorHAnsi" w:cstheme="minorBidi"/>
+        <w:sz w:val="22"/>
+        <w:szCs w:val="22"/>
+        <w:lang w:val="pt-BR" w:eastAsia="pt-BR" w:bidi="ar-SA"/>
+      </w:rPr>
+    </w:rPrDefault>
+    <w:pPrDefault>
+      <w:pPr>
+        <w:spacing w:after="200" w:line="276" w:lineRule="auto"/>
+      </w:pPr>
+    </w:pPrDefault>
+  </w:docDefaults>
+  <w:latentStyles w:defLockedState="0" w:defUIPriority="99" w:defSemiHidden="1" w:defUnhideWhenUsed="1" w:defQFormat="0" w:count="267">
+    <w:lsdException w:name="Normal" w:semiHidden="0" w:uiPriority="0" w:unhideWhenUsed="0" w:qFormat="1"/>
+    <w:lsdException w:name="heading 1" w:semiHidden="0" w:uiPriority="9" w:unhideWhenUsed="0" w:qFormat="1"/>
+    <w:lsdException w:name="heading 2" w:uiPriority="9" w:qFormat="1"/>
+    <w:lsdException w:name="heading 3" w:uiPriority="9" w:qFormat="1"/>
+    <w:lsdException w:name="heading 4" w:uiPriority="9" w:qFormat="1"/>
+    <w:lsdException w:name="heading 5" w:uiPriority="9" w:qFormat="1"/>
+    <w:lsdException w:name="heading 6" w:uiPriority="9" w:qFormat="1"/>
+    <w:lsdException w:name="heading 7" w:uiPriority="9" w:qFormat="1"/>
+    <w:lsdException w:name="heading 8" w:uiPriority="9" w:qFormat="1"/>
+    <w:lsdException w:name="heading 9" w:uiPriority="9" w:qFormat="1"/>
+    <w:lsdException w:name="toc 1" w:uiPriority="39"/>
+    <w:lsdException w:name="toc 2" w:uiPriority="39"/>
+    <w:lsdException w:name="toc 3" w:uiPriority="39"/>
+    <w:lsdException w:name="toc 4" w:uiPriority="39"/>
+    <w:lsdException w:name="toc 5" w:uiPriority="39"/>
+    <w:lsdException w:name="toc 6" w:uiPriority="39"/>
+    <w:lsdException w:name="toc 7" w:uiPriority="39"/>
+    <w:lsdException w:name="toc 8" w:uiPriority="39"/>
+    <w:lsdException w:name="toc 9" w:uiPriority="39"/>
+    <w:lsdException w:name="caption" w:uiPriority="35" w:qFormat="1"/>
+    <w:lsdException w:name="Title" w:semiHidden="0" w:uiPriority="10" w:unhideWhenUsed="0" w:qFormat="1"/>
+    <w:lsdException w:name="Default Paragraph Font" w:uiPriority="1"/>
+    <w:lsdException w:name="Subtitle" w:semiHidden="0" w:uiPriority="11" w:unhideWhenUsed="0" w:qFormat="1"/>
+    <w:lsdException w:name="Strong" w:semiHidden="0" w:uiPriority="22" w:unhideWhenUsed="0" w:qFormat="1"/>
+    <w:lsdException w:name="Emphasis" w:semiHidden="0" w:uiPriority="20" w:unhideWhenUsed="0" w:qFormat="1"/>
+    <w:lsdException w:name="Table Grid" w:semiHidden="0" w:uiPriority="59" w:unhideWhenUsed="0"/>
+    <w:lsdException w:name="Placeholder Text" w:unhideWhenUsed="0"/>
+    <w:lsdException w:name="No Spacing" w:semiHidden="0" w:uiPriority="1" w:unhideWhenUsed="0" w:qFormat="1"/>
+    <w:lsdException w:name="Light Shading" w:semiHidden="0" w:uiPriority="60" w:unhideWhenUsed="0"/>
+    <w:lsdException w:name="Light List" w:semiHidden="0" w:uiPriority="61" w:unhideWhenUsed="0"/>
+    <w:lsdException w:name="Light Grid" w:semiHidden="0" w:uiPriority="62" w:unhideWhenUsed="0"/>
+    <w:lsdException w:name="Medium Shading 1" w:semiHidden="0" w:uiPriority="63" w:unhideWhenUsed="0"/>
+    <w:lsdException w:name="Medium Shading 2" w:semiHidden="0" w:uiPriority="64" w:unhideWhenUsed="0"/>
+    <w:lsdException w:name="Medium List 1" w:semiHidden="0" w:uiPriority="65" w:unhideWhenUsed="0"/>
+    <w:lsdException w:name="Medium List 2" w:semiHidden="0" w:uiPriority="66" w:unhideWhenUsed="0"/>
+    <w:lsdException w:name="Medium Grid 1" w:semiHidden="0" w:uiPriority="67" w:unhideWhenUsed="0"/>
+    <w:lsdException w:name="Medium Grid 2" w:semiHidden="0" w:uiPriority="68" w:unhideWhenUsed="0"/>
+    <w:lsdException w:name="Medium Grid 3" w:semiHidden="0" w:uiPriority="69" w:unhideWhenUsed="0"/>
+    <w:lsdException w:name="Dark List" w:semiHidden="0" w:uiPriority="70" w:unhideWhenUsed="0"/>
+    <w:lsdException w:name="Colorful Shading" w:semiHidden="0" w:uiPriority="71" w:unhideWhenUsed="0"/>
+    <w:lsdException w:name="Colorful List" w:semiHidden="0" w:uiPriority="72" w:unhideWhenUsed="0"/>
+    <w:lsdException w:name="Colorful Grid" w:semiHidden="0" w:uiPriority="73" w:unhideWhenUsed="0"/>
+    <w:lsdException w:name="Light Shading Accent 1" w:semiHidden="0" w:uiPriority="60" w:unhideWhenUsed="0"/>
+    <w:lsdException w:name="Light List Accent 1" w:semiHidden="0" w:uiPriority="61" w:unhideWhenUsed="0"/>
+    <w:lsdException w:name="Light Grid Accent 1" w:semiHidden="0" w:uiPriority="62" w:unhideWhenUsed="0"/>
+    <w:lsdException w:name="Medium Shading 1 Accent 1" w:semiHidden="0" w:uiPriority="63" w:unhideWhenUsed="0"/>
+    <w:lsdException w:name="Medium Shading 2 Accent 1" w:semiHidden="0" w:uiPriority="64" w:unhideWhenUsed="0"/>
+    <w:lsdException w:name="Medium List 1 Accent 1" w:semiHidden="0" w:uiPriority="65" w:unhideWhenUsed="0"/>
+    <w:lsdException w:name="Revision" w:unhideWhenUsed="0"/>
+    <w:lsdException w:name="List Paragraph" w:semiHidden="0" w:uiPriority="34" w:unhideWhenUsed="0" w:qFormat="1"/>
+    <w:lsdException w:name="Quote" w:semiHidden="0" w:uiPriority="29" w:unhideWhenUsed="0" w:qFormat="1"/>
+    <w:lsdException w:name="Intense Quote" w:semiHidden="0" w:uiPriority="30" w:unhideWhenUsed="0" w:qFormat="1"/>
+    <w:lsdException w:name="Medium List 2 Accent 1" w:semiHidden="0" w:uiPriority="66" w:unhideWhenUsed="0"/>
+    <w:lsdException w:name="Medium Grid 1 Accent 1" w:semiHidden="0" w:uiPriority="67" w:unhideWhenUsed="0"/>
+    <w:lsdException w:name="Medium Grid 2 Accent 1" w:semiHidden="0" w:uiPriority="68" w:unhideWhenUsed="0"/>
+    <w:lsdException w:name="Medium Grid 3 Accent 1" w:semiHidden="0" w:uiPriority="69" w:unhideWhenUsed="0"/>
+    <w:lsdException w:name="Dark List Accent 1" w:semiHidden="0" w:uiPriority="70" w:unhideWhenUsed="0"/>
+    <w:lsdException w:name="Colorful Shading Accent 1" w:semiHidden="0" w:uiPriority="71" w:unhideWhenUsed="0"/>
+    <w:lsdException w:name="Colorful List Accent 1" w:semiHidden="0" w:uiPriority="72" w:unhideWhenUsed="0"/>
+    <w:lsdException w:name="Colorful Grid Accent 1" w:semiHidden="0" w:uiPriority="73" w:unhideWhenUsed="0"/>
+    <w:lsdException w:name="Light Shading Accent 2" w:semiHidden="0" w:uiPriority="60" w:unhideWhenUsed="0"/>
+    <w:lsdException w:name="Light List Accent 2" w:semiHidden="0" w:uiPriority="61" w:unhideWhenUsed="0"/>
+    <w:lsdException w:name="Light Grid Accent 2" w:semiHidden="0" w:uiPriority="62" w:unhideWhenUsed="0"/>
+    <w:lsdException w:name="Medium Shading 1 Accent 2" w:semiHidden="0" w:uiPriority="63" w:unhideWhenUsed="0"/>
+    <w:lsdException w:name="Medium Shading 2 Accent 2" w:semiHidden="0" w:uiPriority="64" w:unhideWhenUsed="0"/>
+    <w:lsdException w:name="Medium List 1 Accent 2" w:semiHidden="0" w:uiPriority="65" w:unhideWhenUsed="0"/>
+    <w:lsdException w:name="Medium List 2 Accent 2" w:semiHidden="0" w:uiPriority="66" w:unhideWhenUsed="0"/>
+    <w:lsdException w:name="Medium Grid 1 Accent 2" w:semiHidden="0" w:uiPriority="67" w:unhideWhenUsed="0"/>
+    <w:lsdException w:name="Medium Grid 2 Accent 2" w:semiHidden="0" w:uiPriority="68" w:unhideWhenUsed="0"/>
+    <w:lsdException w:name="Medium Grid 3 Accent 2" w:semiHidden="0" w:uiPriority="69" w:unhideWhenUsed="0"/>
+    <w:lsdException w:name="Dark List Accent 2" w:semiHidden="0" w:uiPriority="70" w:unhideWhenUsed="0"/>
+    <w:lsdException w:name="Colorful Shading Accent 2" w:semiHidden="0" w:uiPriority="71" w:unhideWhenUsed="0"/>
+    <w:lsdException w:name="Colorful List Accent 2" w:semiHidden="0" w:uiPriority="72" w:unhideWhenUsed="0"/>
+    <w:lsdException w:name="Colorful Grid Accent 2" w:semiHidden="0" w:uiPriority="73" w:unhideWhenUsed="0"/>
+    <w:lsdException w:name="Light Shading Accent 3" w:semiHidden="0" w:uiPriority="60" w:unhideWhenUsed="0"/>
+    <w:lsdException w:name="Light List Accent 3" w:semiHidden="0" w:uiPriority="61" w:unhideWhenUsed="0"/>
+    <w:lsdException w:name="Light Grid Accent 3" w:semiHidden="0" w:uiPriority="62" w:unhideWhenUsed="0"/>
+    <w:lsdException w:name="Medium Shading 1 Accent 3" w:semiHidden="0" w:uiPriority="63" w:unhideWhenUsed="0"/>
+    <w:lsdException w:name="Medium Shading 2 Accent 3" w:semiHidden="0" w:uiPriority="64" w:unhideWhenUsed="0"/>
+    <w:lsdException w:name="Medium List 1 Accent 3" w:semiHidden="0" w:uiPriority="65" w:unhideWhenUsed="0"/>
+    <w:lsdException w:name="Medium List 2 Accent 3" w:semiHidden="0" w:uiPriority="66" w:unhideWhenUsed="0"/>
+    <w:lsdException w:name="Medium Grid 1 Accent 3" w:semiHidden="0" w:uiPriority="67" w:unhideWhenUsed="0"/>
+    <w:lsdException w:name="Medium Grid 2 Accent 3" w:semiHidden="0" w:uiPriority="68" w:unhideWhenUsed="0"/>
+    <w:lsdException w:name="Medium Grid 3 Accent 3" w:semiHidden="0" w:uiPriority="69" w:unhideWhenUsed="0"/>
+    <w:lsdException w:name="Dark List Accent 3" w:semiHidden="0" w:uiPriority="70" w:unhideWhenUsed="0"/>
+    <w:lsdException w:name="Colorful Shading Accent 3" w:semiHidden="0" w:uiPriority="71" w:unhideWhenUsed="0"/>
+    <w:lsdException w:name="Colorful List Accent 3" w:semiHidden="0" w:uiPriority="72" w:unhideWhenUsed="0"/>
+    <w:lsdException w:name="Colorful Grid Accent 3" w:semiHidden="0" w:uiPriority="73" w:unhideWhenUsed="0"/>
+    <w:lsdException w:name="Light Shading Accent 4" w:semiHidden="0" w:uiPriority="60" w:unhideWhenUsed="0"/>
+    <w:lsdException w:name="Light List Accent 4" w:semiHidden="0" w:uiPriority="61" w:unhideWhenUsed="0"/>
+    <w:lsdException w:name="Light Grid Accent 4" w:semiHidden="0" w:uiPriority="62" w:unhideWhenUsed="0"/>
+    <w:lsdException w:name="Medium Shading 1 Accent 4" w:semiHidden="0" w:uiPriority="63" w:unhideWhenUsed="0"/>
+    <w:lsdException w:name="Medium Shading 2 Accent 4" w:semiHidden="0" w:uiPriority="64" w:unhideWhenUsed="0"/>
+    <w:lsdException w:name="Medium List 1 Accent 4" w:semiHidden="0" w:uiPriority="65" w:unhideWhenUsed="0"/>
+    <w:lsdException w:name="Medium List 2 Accent 4" w:semiHidden="0" w:uiPriority="66" w:unhideWhenUsed="0"/>
+    <w:lsdException w:name="Medium Grid 1 Accent 4" w:semiHidden="0" w:uiPriority="67" w:unhideWhenUsed="0"/>
+    <w:lsdException w:name="Medium Grid 2 Accent 4" w:semiHidden="0" w:uiPriority="68" w:unhideWhenUsed="0"/>
+    <w:lsdException w:name="Medium Grid 3 Accent 4" w:semiHidden="0" w:uiPriority="69" w:unhideWhenUsed="0"/>
+    <w:lsdException w:name="Dark List Accent 4" w:semiHidden="0" w:uiPriority="70" w:unhideWhenUsed="0"/>
+    <w:lsdException w:name="Colorful Shading Accent 4" w:semiHidden="0" w:uiPriority="71" w:unhideWhenUsed="0"/>
+    <w:lsdException w:name="Colorful List Accent 4" w:semiHidden="0" w:uiPriority="72" w:unhideWhenUsed="0"/>
+    <w:lsdException w:name="Colorful Grid Accent 4" w:semiHidden="0" w:uiPriority="73" w:unhideWhenUsed="0"/>
+    <w:lsdException w:name="Light Shading Accent 5" w:semiHidden="0" w:uiPriority="60" w:unhideWhenUsed="0"/>
+    <w:lsdException w:name="Light List Accent 5" w:semiHidden="0" w:uiPriority="61" w:unhideWhenUsed="0"/>
+    <w:lsdException w:name="Light Grid Accent 5" w:semiHidden="0" w:uiPriority="62" w:unhideWhenUsed="0"/>
+    <w:lsdException w:name="Medium Shading 1 Accent 5" w:semiHidden="0" w:uiPriority="63" w:unhideWhenUsed="0"/>
+    <w:lsdException w:name="Medium Shading 2 Accent 5" w:semiHidden="0" w:uiPriority="64" w:unhideWhenUsed="0"/>
+    <w:lsdException w:name="Medium List 1 Accent 5" w:semiHidden="0" w:uiPriority="65" w:unhideWhenUsed="0"/>
+    <w:lsdException w:name="Medium List 2 Accent 5" w:semiHidden="0" w:uiPriority="66" w:unhideWhenUsed="0"/>
+    <w:lsdException w:name="Medium Grid 1 Accent 5" w:semiHidden="0" w:uiPriority="67" w:unhideWhenUsed="0"/>
+    <w:lsdException w:name="Medium Grid 2 Accent 5" w:semiHidden="0" w:uiPriority="68" w:unhideWhenUsed="0"/>
+    <w:lsdException w:name="Medium Grid 3 Accent 5" w:semiHidden="0" w:uiPriority="69" w:unhideWhenUsed="0"/>
+    <w:lsdException w:name="Dark List Accent 5" w:semiHidden="0" w:uiPriority="70" w:unhideWhenUsed="0"/>
+    <w:lsdException w:name="Colorful Shading Accent 5" w:semiHidden="0" w:uiPriority="71" w:unhideWhenUsed="0"/>
+    <w:lsdException w:name="Colorful List Accent 5" w:semiHidden="0" w:uiPriority="72" w:unhideWhenUsed="0"/>
+    <w:lsdException w:name="Colorful Grid Accent 5" w:semiHidden="0" w:uiPriority="73" w:unhideWhenUsed="0"/>
+    <w:lsdException w:name="Light Shading Accent 6" w:semiHidden="0" w:uiPriority="60" w:unhideWhenUsed="0"/>
+    <w:lsdException w:name="Light List Accent 6" w:semiHidden="0" w:uiPriority="61" w:unhideWhenUsed="0"/>
+    <w:lsdException w:name="Light Grid Accent 6" w:semiHidden="0" w:uiPriority="62" w:unhideWhenUsed="0"/>
+    <w:lsdException w:name="Medium Shading 1 Accent 6" w:semiHidden="0" w:uiPriority="63" w:unhideWhenUsed="0"/>
+    <w:lsdException w:name="Medium Shading 2 Accent 6" w:semiHidden="0" w:uiPriority="64" w:unhideWhenUsed="0"/>
+    <w:lsdException w:name="Medium List 1 Accent 6" w:semiHidden="0" w:uiPriority="65" w:unhideWhenUsed="0"/>
+    <w:lsdException w:name="Medium List 2 Accent 6" w:semiHidden="0" w:uiPriority="66" w:unhideWhenUsed="0"/>
+    <w:lsdException w:name="Medium Grid 1 Accent 6" w:semiHidden="0" w:uiPriority="67" w:unhideWhenUsed="0"/>
+    <w:lsdException w:name="Medium Grid 2 Accent 6" w:semiHidden="0" w:uiPriority="68" w:unhideWhenUsed="0"/>
+    <w:lsdException w:name="Medium Grid 3 Accent 6" w:semiHidden="0" w:uiPriority="69" w:unhideWhenUsed="0"/>
+    <w:lsdException w:name="Dark List Accent 6" w:semiHidden="0" w:uiPriority="70" w:unhideWhenUsed="0"/>
+    <w:lsdException w:name="Colorful Shading Accent 6" w:semiHidden="0" w:uiPriority="71" w:unhideWhenUsed="0"/>
+    <w:lsdException w:name="Colorful List Accent 6" w:semiHidden="0" w:uiPriority="72" w:unhideWhenUsed="0"/>
+    <w:lsdException w:name="Colorful Grid Accent 6" w:semiHidden="0" w:uiPriority="73" w:unhideWhenUsed="0"/>
+    <w:lsdException w:name="Subtle Emphasis" w:semiHidden="0" w:uiPriority="19" w:unhideWhenUsed="0" w:qFormat="1"/>
+    <w:lsdException w:name="Intense Emphasis" w:semiHidden="0" w:uiPriority="21" w:unhideWhenUsed="0" w:qFormat="1"/>
+    <w:lsdException w:name="Subtle Reference" w:semiHidden="0" w:uiPriority="31" w:unhideWhenUsed="0" w:qFormat="1"/>
+    <w:lsdException w:name="Intense Reference" w:semiHidden="0" w:uiPriority="32" w:unhideWhenUsed="0" w:qFormat="1"/>
+    <w:lsdException w:name="Book Title" w:semiHidden="0" w:uiPriority="33" w:unhideWhenUsed="0" w:qFormat="1"/>
+    <w:lsdException w:name="Bibliography" w:uiPriority="37"/>
+    <w:lsdException w:name="TOC Heading" w:uiPriority="39" w:qFormat="1"/>
+  </w:latentStyles>
+  <w:style w:type="paragraph" w:default="1" w:styleId="Normal">
+    <w:name w:val="Normal"/>
+    <w:qFormat/>
+  </w:style>
+  <w:style w:type="character" w:default="1" w:styleId="Fontepargpadro">
+    <w:name w:val="Default Paragraph Font"/>
+    <w:uiPriority w:val="1"/>
+    <w:semiHidden/>
+    <w:unhideWhenUsed/>
+  </w:style>
+  <w:style w:type="table" w:default="1" w:styleId="Tabelanormal">
+    <w:name w:val="Normal Table"/>
+    <w:uiPriority w:val="99"/>
+    <w:semiHidden/>
+    <w:unhideWhenUsed/>
+    <w:tblPr>
+      <w:tblInd w:w="0" w:type="dxa"/>
+      <w:tblCellMar>
+        <w:top w:w="0" w:type="dxa"/>
+        <w:left w:w="108" w:type="dxa"/>
+        <w:bottom w:w="0" w:type="dxa"/>
+        <w:right w:w="108" w:type="dxa"/>
+      </w:tblCellMar>
+    </w:tblPr>
+  </w:style>
+  <w:style w:type="numbering" w:default="1" w:styleId="Semlista">
+    <w:name w:val="No List"/>
+    <w:uiPriority w:val="99"/>
+    <w:semiHidden/>
+    <w:unhideWhenUsed/>
   </w:style>
 </w:styles>
 </file>

</xml_diff>